<commit_message>
Atualização do dia 03/09/2025
</commit_message>
<xml_diff>
--- a/Modulos/Contabilidade/Relatorios/relatorio_despesa_extraorcamentario_paga.docx
+++ b/Modulos/Contabilidade/Relatorios/relatorio_despesa_extraorcamentario_paga.docx
@@ -140,7 +140,63 @@
           <w:b/>
           <w:bCs/>
         </w:rPr>
-        <w:t>no Período de 00/00/000 a 00/00/000</w:t>
+        <w:t xml:space="preserve">no Período de </w:t>
+      </w:r>
+      <w:r>
+        <w:rPr>
+          <w:rFonts w:ascii="Times New Roman" w:hAnsi="Times New Roman" w:cs="Times New Roman"/>
+          <w:b/>
+          <w:bCs/>
+        </w:rPr>
+        <w:t>01</w:t>
+      </w:r>
+      <w:r>
+        <w:rPr>
+          <w:rFonts w:ascii="Times New Roman" w:hAnsi="Times New Roman" w:cs="Times New Roman"/>
+          <w:b/>
+          <w:bCs/>
+        </w:rPr>
+        <w:t>/</w:t>
+      </w:r>
+      <w:r>
+        <w:rPr>
+          <w:rFonts w:ascii="Times New Roman" w:hAnsi="Times New Roman" w:cs="Times New Roman"/>
+          <w:b/>
+          <w:bCs/>
+        </w:rPr>
+        <w:t>08</w:t>
+      </w:r>
+      <w:r>
+        <w:rPr>
+          <w:rFonts w:ascii="Times New Roman" w:hAnsi="Times New Roman" w:cs="Times New Roman"/>
+          <w:b/>
+          <w:bCs/>
+        </w:rPr>
+        <w:t>/</w:t>
+      </w:r>
+      <w:r>
+        <w:rPr>
+          <w:rFonts w:ascii="Times New Roman" w:hAnsi="Times New Roman" w:cs="Times New Roman"/>
+          <w:b/>
+          <w:bCs/>
+        </w:rPr>
+        <w:t>2025</w:t>
+      </w:r>
+      <w:r>
+        <w:rPr>
+          <w:rFonts w:ascii="Times New Roman" w:hAnsi="Times New Roman" w:cs="Times New Roman"/>
+          <w:b/>
+          <w:bCs/>
+        </w:rPr>
+        <w:t xml:space="preserve"> a </w:t>
+      </w:r>
+      <w:r>
+        <w:rPr>
+          <w:rFonts w:ascii="Times New Roman" w:hAnsi="Times New Roman" w:cs="Times New Roman"/>
+          <w:b/>
+          <w:bCs/>
+        </w:rPr>
+        <w:t>31/08/2025</w:t>
       </w:r>
     </w:p>
     <w:p>

</xml_diff>